<commit_message>
j'avais oublié un lien
</commit_message>
<xml_diff>
--- a/Site Combava X David.docx
+++ b/Site Combava X David.docx
@@ -71,10 +71,7 @@
         <w:t>agrumes</w:t>
       </w:r>
       <w:r>
-        <w:t xml:space="preserve"> comme stipulé dans la charte </w:t>
-      </w:r>
-      <w:r>
-        <w:t>graphique.</w:t>
+        <w:t xml:space="preserve"> comme stipulé dans la charte graphique.</w:t>
       </w:r>
       <w:r>
         <w:t xml:space="preserve"> Le</w:t>
@@ -108,88 +105,85 @@
         </w:rPr>
         <w:t xml:space="preserve">Vous devez d’ailleurs installer cette police qui se trouve dans le dossier envoyé, à l’adresse suivante </w:t>
       </w:r>
+      <w:proofErr w:type="spellStart"/>
       <w:r>
         <w:rPr>
           <w:i/>
           <w:iCs/>
         </w:rPr>
-        <w:t>Site_Combava\Site\police</w:t>
-      </w:r>
+        <w:t>Site_Combava</w:t>
+      </w:r>
+      <w:proofErr w:type="spellEnd"/>
       <w:r>
         <w:rPr>
           <w:i/>
           <w:iCs/>
         </w:rPr>
-        <w:t>\</w:t>
+        <w:t>\Site\police\kindergarden.ttf</w:t>
       </w:r>
       <w:r>
         <w:rPr>
           <w:i/>
           <w:iCs/>
         </w:rPr>
-        <w:t>kindergarden</w:t>
+        <w:br/>
+        <w:t>Elle est aussi disponible à l’adresse suivante :</w:t>
       </w:r>
       <w:r>
         <w:rPr>
           <w:i/>
           <w:iCs/>
         </w:rPr>
-        <w:t>.ttf</w:t>
-      </w:r>
-    </w:p>
-    <w:p>
-      <w:pPr>
-        <w:pStyle w:val="Titre2"/>
-        <w:spacing w:after="240"/>
-        <w:jc w:val="center"/>
-      </w:pPr>
-      <w:r>
-        <w:t>Liens des images utilisées :</w:t>
-      </w:r>
-    </w:p>
-    <w:p>
-      <w:pPr>
-        <w:rPr>
-          <w:lang w:val="en-US"/>
-        </w:rPr>
-      </w:pPr>
+        <w:t xml:space="preserve"> </w:t>
+      </w:r>
       <w:hyperlink r:id="rId6" w:history="1">
         <w:r>
           <w:rPr>
             <w:rStyle w:val="Lienhypertexte"/>
-            <w:lang w:val="en-US"/>
+            <w:i/>
+            <w:iCs/>
           </w:rPr>
-          <w:t>https://floridaconference.com/wp-content/upload</w:t>
+          <w:t>https://www.dafont.com/fr/kindergarten4.font</w:t>
         </w:r>
+      </w:hyperlink>
+      <w:r>
+        <w:rPr>
+          <w:i/>
+          <w:iCs/>
+        </w:rPr>
+        <w:t xml:space="preserve"> </w:t>
+      </w:r>
+    </w:p>
+    <w:p>
+      <w:pPr>
+        <w:pStyle w:val="Titre2"/>
+        <w:spacing w:after="240"/>
+        <w:jc w:val="center"/>
+      </w:pPr>
+      <w:r>
+        <w:t>Liens des images utilisées :</w:t>
+      </w:r>
+    </w:p>
+    <w:p>
+      <w:hyperlink r:id="rId7" w:history="1">
         <w:r>
           <w:rPr>
             <w:rStyle w:val="Lienhypertexte"/>
-            <w:lang w:val="en-US"/>
           </w:rPr>
-          <w:t>s</w:t>
-        </w:r>
-        <w:r>
-          <w:rPr>
-            <w:rStyle w:val="Lienhypertexte"/>
-            <w:lang w:val="en-US"/>
-          </w:rPr>
-          <w:t>/2018/06/FB.png</w:t>
+          <w:t>https://floridaconference.com/wp-content/uploads/2018/06/FB.png</w:t>
         </w:r>
       </w:hyperlink>
       <w:r>
+        <w:t xml:space="preserve"> --&gt; logo Facebook</w:t>
+      </w:r>
+    </w:p>
+    <w:p>
+      <w:pPr>
         <w:rPr>
           <w:lang w:val="en-US"/>
         </w:rPr>
-        <w:t xml:space="preserve"> --&gt; logo Facebook</w:t>
-      </w:r>
-    </w:p>
-    <w:p>
-      <w:pPr>
-        <w:rPr>
-          <w:lang w:val="en-US"/>
-        </w:rPr>
-      </w:pPr>
-      <w:hyperlink r:id="rId7" w:history="1">
+      </w:pPr>
+      <w:hyperlink r:id="rId8" w:history="1">
         <w:r>
           <w:rPr>
             <w:rStyle w:val="Lienhypertexte"/>
@@ -229,7 +223,7 @@
           <w:lang w:val="en-US"/>
         </w:rPr>
       </w:pPr>
-      <w:hyperlink r:id="rId8" w:history="1">
+      <w:hyperlink r:id="rId9" w:history="1">
         <w:r>
           <w:rPr>
             <w:rStyle w:val="Lienhypertexte"/>
@@ -264,7 +258,7 @@
       </w:r>
     </w:p>
     <w:p>
-      <w:hyperlink r:id="rId9" w:history="1">
+      <w:hyperlink r:id="rId10" w:history="1">
         <w:r>
           <w:rPr>
             <w:rStyle w:val="Lienhypertexte"/>
@@ -280,7 +274,7 @@
       </w:r>
     </w:p>
     <w:p>
-      <w:hyperlink r:id="rId10" w:history="1">
+      <w:hyperlink r:id="rId11" w:history="1">
         <w:r>
           <w:rPr>
             <w:rStyle w:val="Lienhypertexte"/>
@@ -296,7 +290,7 @@
       </w:r>
     </w:p>
     <w:p>
-      <w:hyperlink r:id="rId11" w:history="1">
+      <w:hyperlink r:id="rId12" w:history="1">
         <w:r>
           <w:rPr>
             <w:rStyle w:val="Lienhypertexte"/>
@@ -312,7 +306,7 @@
       </w:r>
     </w:p>
     <w:p>
-      <w:hyperlink r:id="rId12" w:history="1">
+      <w:hyperlink r:id="rId13" w:history="1">
         <w:r>
           <w:rPr>
             <w:rStyle w:val="Lienhypertexte"/>
@@ -333,7 +327,7 @@
       <w:proofErr w:type="spellEnd"/>
     </w:p>
     <w:p>
-      <w:hyperlink r:id="rId13" w:history="1">
+      <w:hyperlink r:id="rId14" w:history="1">
         <w:r>
           <w:rPr>
             <w:rStyle w:val="Lienhypertexte"/>
@@ -406,7 +400,7 @@
           <w:szCs w:val="24"/>
         </w:rPr>
         <w:sectPr>
-          <w:headerReference w:type="default" r:id="rId14"/>
+          <w:headerReference w:type="default" r:id="rId15"/>
           <w:pgSz w:w="11906" w:h="16838"/>
           <w:pgMar w:top="1417" w:right="1417" w:bottom="1417" w:left="1417" w:header="708" w:footer="708" w:gutter="0"/>
           <w:cols w:space="708"/>
@@ -433,58 +427,6 @@
             <wp:extent cx="8859328" cy="6245868"/>
             <wp:effectExtent l="0" t="0" r="0" b="2540"/>
             <wp:docPr id="1" name="Image 1"/>
-            <wp:cNvGraphicFramePr>
-              <a:graphicFrameLocks xmlns:a="http://schemas.openxmlformats.org/drawingml/2006/main" noChangeAspect="1"/>
-            </wp:cNvGraphicFramePr>
-            <a:graphic xmlns:a="http://schemas.openxmlformats.org/drawingml/2006/main">
-              <a:graphicData uri="http://schemas.openxmlformats.org/drawingml/2006/picture">
-                <pic:pic xmlns:pic="http://schemas.openxmlformats.org/drawingml/2006/picture">
-                  <pic:nvPicPr>
-                    <pic:cNvPr id="1" name=""/>
-                    <pic:cNvPicPr/>
-                  </pic:nvPicPr>
-                  <pic:blipFill>
-                    <a:blip r:embed="rId15"/>
-                    <a:stretch>
-                      <a:fillRect/>
-                    </a:stretch>
-                  </pic:blipFill>
-                  <pic:spPr>
-                    <a:xfrm>
-                      <a:off x="0" y="0"/>
-                      <a:ext cx="8870753" cy="6253922"/>
-                    </a:xfrm>
-                    <a:prstGeom prst="rect">
-                      <a:avLst/>
-                    </a:prstGeom>
-                  </pic:spPr>
-                </pic:pic>
-              </a:graphicData>
-            </a:graphic>
-          </wp:inline>
-        </w:drawing>
-      </w:r>
-    </w:p>
-    <w:p>
-      <w:pPr>
-        <w:sectPr>
-          <w:type w:val="oddPage"/>
-          <w:pgSz w:w="16838" w:h="11906" w:orient="landscape"/>
-          <w:pgMar w:top="1417" w:right="1417" w:bottom="1417" w:left="1417" w:header="708" w:footer="708" w:gutter="0"/>
-          <w:cols w:space="708"/>
-          <w:docGrid w:linePitch="360"/>
-        </w:sectPr>
-      </w:pPr>
-      <w:r>
-        <w:rPr>
-          <w:noProof/>
-        </w:rPr>
-        <w:lastRenderedPageBreak/>
-        <w:drawing>
-          <wp:inline distT="0" distB="0" distL="0" distR="0" wp14:anchorId="365EF773" wp14:editId="428F40EA">
-            <wp:extent cx="8833788" cy="6219645"/>
-            <wp:effectExtent l="0" t="0" r="5715" b="0"/>
-            <wp:docPr id="2" name="Image 2"/>
             <wp:cNvGraphicFramePr>
               <a:graphicFrameLocks xmlns:a="http://schemas.openxmlformats.org/drawingml/2006/main" noChangeAspect="1"/>
             </wp:cNvGraphicFramePr>
@@ -504,6 +446,58 @@
                   <pic:spPr>
                     <a:xfrm>
                       <a:off x="0" y="0"/>
+                      <a:ext cx="8870753" cy="6253922"/>
+                    </a:xfrm>
+                    <a:prstGeom prst="rect">
+                      <a:avLst/>
+                    </a:prstGeom>
+                  </pic:spPr>
+                </pic:pic>
+              </a:graphicData>
+            </a:graphic>
+          </wp:inline>
+        </w:drawing>
+      </w:r>
+    </w:p>
+    <w:p>
+      <w:pPr>
+        <w:sectPr>
+          <w:type w:val="oddPage"/>
+          <w:pgSz w:w="16838" w:h="11906" w:orient="landscape"/>
+          <w:pgMar w:top="1417" w:right="1417" w:bottom="1417" w:left="1417" w:header="708" w:footer="708" w:gutter="0"/>
+          <w:cols w:space="708"/>
+          <w:docGrid w:linePitch="360"/>
+        </w:sectPr>
+      </w:pPr>
+      <w:r>
+        <w:rPr>
+          <w:noProof/>
+        </w:rPr>
+        <w:lastRenderedPageBreak/>
+        <w:drawing>
+          <wp:inline distT="0" distB="0" distL="0" distR="0" wp14:anchorId="365EF773" wp14:editId="428F40EA">
+            <wp:extent cx="8833788" cy="6219645"/>
+            <wp:effectExtent l="0" t="0" r="5715" b="0"/>
+            <wp:docPr id="2" name="Image 2"/>
+            <wp:cNvGraphicFramePr>
+              <a:graphicFrameLocks xmlns:a="http://schemas.openxmlformats.org/drawingml/2006/main" noChangeAspect="1"/>
+            </wp:cNvGraphicFramePr>
+            <a:graphic xmlns:a="http://schemas.openxmlformats.org/drawingml/2006/main">
+              <a:graphicData uri="http://schemas.openxmlformats.org/drawingml/2006/picture">
+                <pic:pic xmlns:pic="http://schemas.openxmlformats.org/drawingml/2006/picture">
+                  <pic:nvPicPr>
+                    <pic:cNvPr id="1" name=""/>
+                    <pic:cNvPicPr/>
+                  </pic:nvPicPr>
+                  <pic:blipFill>
+                    <a:blip r:embed="rId17"/>
+                    <a:stretch>
+                      <a:fillRect/>
+                    </a:stretch>
+                  </pic:blipFill>
+                  <pic:spPr>
+                    <a:xfrm>
+                      <a:off x="0" y="0"/>
                       <a:ext cx="8874592" cy="6248374"/>
                     </a:xfrm>
                     <a:prstGeom prst="rect">
@@ -553,13 +547,7 @@
         <w:pStyle w:val="Titre2"/>
       </w:pPr>
       <w:r>
-        <w:t xml:space="preserve">Maquette </w:t>
-      </w:r>
-      <w:r>
-        <w:t>Hi</w:t>
-      </w:r>
-      <w:r>
-        <w:t>-Fi</w:t>
+        <w:t>Maquette Hi-Fi</w:t>
       </w:r>
     </w:p>
     <w:p/>
@@ -568,10 +556,7 @@
         <w:pStyle w:val="Titre1"/>
       </w:pPr>
       <w:r>
-        <w:t xml:space="preserve">Format </w:t>
-      </w:r>
-      <w:r>
-        <w:t>Tablette</w:t>
+        <w:t>Format Tablette</w:t>
       </w:r>
     </w:p>
     <w:p>
@@ -604,10 +589,7 @@
         <w:pStyle w:val="Titre1"/>
       </w:pPr>
       <w:r>
-        <w:t xml:space="preserve">Format </w:t>
-      </w:r>
-      <w:r>
-        <w:t>Téléphone</w:t>
+        <w:t>Format Téléphone</w:t>
       </w:r>
     </w:p>
     <w:p>

</xml_diff>